<commit_message>
affiche technos card et userdetails
</commit_message>
<xml_diff>
--- a/doc/Cahier des charges (1).docx
+++ b/doc/Cahier des charges (1).docx
@@ -142,11 +142,11 @@
       <w:r>
         <w:t xml:space="preserve">, ils pourront donc parler par messagerie </w:t>
       </w:r>
-      <w:proofErr w:type="spellStart"/>
-      <w:r>
-        <w:t>instantanné</w:t>
-      </w:r>
-      <w:proofErr w:type="spellEnd"/>
+      <w:r>
+        <w:t>instantané</w:t>
+      </w:r>
+      <w:bookmarkStart w:id="0" w:name="_GoBack"/>
+      <w:bookmarkEnd w:id="0"/>
       <w:r>
         <w:t>.</w:t>
       </w:r>
@@ -317,8 +317,6 @@
       <w:r>
         <w:t>Cette fonctionnalité ajoutera une dimension supplémentaire à l'application en permettant aux utilisateurs de montrer leur activité Git et de se connecter avec d'autres utilisateurs partageant des intérêts similaires en matière de développement.</w:t>
       </w:r>
-      <w:bookmarkStart w:id="0" w:name="_GoBack"/>
-      <w:bookmarkEnd w:id="0"/>
     </w:p>
     <w:p>
       <w:r>

</xml_diff>